<commit_message>
add create group functionality
styling needs work
</commit_message>
<xml_diff>
--- a/Written Documents/NEA Analysis.docx
+++ b/Written Documents/NEA Analysis.docx
@@ -1,6 +1,6 @@
 
 <file path=word/document.xml><?xml version="1.0" encoding="utf-8"?>
-<w:document xmlns:wpc="http://schemas.microsoft.com/office/word/2010/wordprocessingCanvas" xmlns:cx="http://schemas.microsoft.com/office/drawing/2014/chartex" xmlns:cx1="http://schemas.microsoft.com/office/drawing/2015/9/8/chartex" xmlns:cx2="http://schemas.microsoft.com/office/drawing/2015/10/21/chartex" xmlns:cx3="http://schemas.microsoft.com/office/drawing/2016/5/9/chartex" xmlns:cx4="http://schemas.microsoft.com/office/drawing/2016/5/10/chartex" xmlns:cx5="http://schemas.microsoft.com/office/drawing/2016/5/11/chartex" xmlns:cx6="http://schemas.microsoft.com/office/drawing/2016/5/12/chartex" xmlns:cx7="http://schemas.microsoft.com/office/drawing/2016/5/13/chartex" xmlns:cx8="http://schemas.microsoft.com/office/drawing/2016/5/14/chartex" xmlns:mc="http://schemas.openxmlformats.org/markup-compatibility/2006" xmlns:aink="http://schemas.microsoft.com/office/drawing/2016/ink" xmlns:am3d="http://schemas.microsoft.com/office/drawing/2017/model3d" xmlns:o="urn:schemas-microsoft-com:office:office" xmlns:oel="http://schemas.microsoft.com/office/2019/extlst" xmlns:r="http://schemas.openxmlformats.org/officeDocument/2006/relationships" xmlns:m="http://schemas.openxmlformats.org/officeDocument/2006/math" xmlns:v="urn:schemas-microsoft-com:vml" xmlns:wp14="http://schemas.microsoft.com/office/word/2010/wordprocessingDrawing" xmlns:wp="http://schemas.openxmlformats.org/drawingml/2006/wordprocessingDrawing" xmlns:w10="urn:schemas-microsoft-com:office:word" xmlns:w="http://schemas.openxmlformats.org/wordprocessingml/2006/main" xmlns:w14="http://schemas.microsoft.com/office/word/2010/wordml" xmlns:w15="http://schemas.microsoft.com/office/word/2012/wordml" xmlns:w16cex="http://schemas.microsoft.com/office/word/2018/wordml/cex" xmlns:w16cid="http://schemas.microsoft.com/office/word/2016/wordml/cid" xmlns:w16="http://schemas.microsoft.com/office/word/2018/wordml" xmlns:w16du="http://schemas.microsoft.com/office/word/2023/wordml/word16du" xmlns:w16sdtdh="http://schemas.microsoft.com/office/word/2020/wordml/sdtdatahash" xmlns:w16se="http://schemas.microsoft.com/office/word/2015/wordml/symex" xmlns:wpg="http://schemas.microsoft.com/office/word/2010/wordprocessingGroup" xmlns:wpi="http://schemas.microsoft.com/office/word/2010/wordprocessingInk" xmlns:wne="http://schemas.microsoft.com/office/word/2006/wordml" xmlns:wps="http://schemas.microsoft.com/office/word/2010/wordprocessingShape" mc:Ignorable="w14 w15 w16se w16cid w16 w16cex w16sdtdh w16du wp14">
+<w:document xmlns:wpc="http://schemas.microsoft.com/office/word/2010/wordprocessingCanvas" xmlns:cx="http://schemas.microsoft.com/office/drawing/2014/chartex" xmlns:cx1="http://schemas.microsoft.com/office/drawing/2015/9/8/chartex" xmlns:cx2="http://schemas.microsoft.com/office/drawing/2015/10/21/chartex" xmlns:cx3="http://schemas.microsoft.com/office/drawing/2016/5/9/chartex" xmlns:cx4="http://schemas.microsoft.com/office/drawing/2016/5/10/chartex" xmlns:cx5="http://schemas.microsoft.com/office/drawing/2016/5/11/chartex" xmlns:cx6="http://schemas.microsoft.com/office/drawing/2016/5/12/chartex" xmlns:cx7="http://schemas.microsoft.com/office/drawing/2016/5/13/chartex" xmlns:cx8="http://schemas.microsoft.com/office/drawing/2016/5/14/chartex" xmlns:mc="http://schemas.openxmlformats.org/markup-compatibility/2006" xmlns:aink="http://schemas.microsoft.com/office/drawing/2016/ink" xmlns:am3d="http://schemas.microsoft.com/office/drawing/2017/model3d" xmlns:o="urn:schemas-microsoft-com:office:office" xmlns:oel="http://schemas.microsoft.com/office/2019/extlst" xmlns:r="http://schemas.openxmlformats.org/officeDocument/2006/relationships" xmlns:m="http://schemas.openxmlformats.org/officeDocument/2006/math" xmlns:v="urn:schemas-microsoft-com:vml" xmlns:wp14="http://schemas.microsoft.com/office/word/2010/wordprocessingDrawing" xmlns:wp="http://schemas.openxmlformats.org/drawingml/2006/wordprocessingDrawing" xmlns:w10="urn:schemas-microsoft-com:office:word" xmlns:w="http://schemas.openxmlformats.org/wordprocessingml/2006/main" xmlns:w14="http://schemas.microsoft.com/office/word/2010/wordml" xmlns:w15="http://schemas.microsoft.com/office/word/2012/wordml" xmlns:w16cex="http://schemas.microsoft.com/office/word/2018/wordml/cex" xmlns:w16cid="http://schemas.microsoft.com/office/word/2016/wordml/cid" xmlns:w16="http://schemas.microsoft.com/office/word/2018/wordml" xmlns:w16du="http://schemas.microsoft.com/office/word/2023/wordml/word16du" xmlns:w16sdtdh="http://schemas.microsoft.com/office/word/2020/wordml/sdtdatahash" xmlns:w16sdtfl="http://schemas.microsoft.com/office/word/2024/wordml/sdtformatlock" xmlns:w16se="http://schemas.microsoft.com/office/word/2015/wordml/symex" xmlns:wpg="http://schemas.microsoft.com/office/word/2010/wordprocessingGroup" xmlns:wpi="http://schemas.microsoft.com/office/word/2010/wordprocessingInk" xmlns:wne="http://schemas.microsoft.com/office/word/2006/wordml" xmlns:wps="http://schemas.microsoft.com/office/word/2010/wordprocessingShape" mc:Ignorable="w14 w15 w16se w16cid w16 w16cex w16sdtdh w16sdtfl w16du wp14">
   <w:body>
     <w:p>
       <w:pPr>
@@ -29,13 +29,25 @@
         <w:t>my</w:t>
       </w:r>
       <w:r>
-        <w:t xml:space="preserve"> school’s internet filtering rules. </w:t>
-      </w:r>
-      <w:r>
-        <w:t>There is strong demand within my school for a chat system for texting amongst the Sixth Form</w:t>
-      </w:r>
-      <w:r>
-        <w:t xml:space="preserve"> that can be used to on the school’s network.</w:t>
+        <w:t xml:space="preserve"> school’s internet filtering rules</w:t>
+      </w:r>
+      <w:r>
+        <w:t xml:space="preserve"> due to privacy concerns and safeguarding issues</w:t>
+      </w:r>
+      <w:r>
+        <w:t>. There is strong demand within my school for a</w:t>
+      </w:r>
+      <w:r>
+        <w:t xml:space="preserve"> </w:t>
+      </w:r>
+      <w:r>
+        <w:t xml:space="preserve">chat system for </w:t>
+      </w:r>
+      <w:r>
+        <w:t>the exclusive use by</w:t>
+      </w:r>
+      <w:r>
+        <w:t xml:space="preserve"> the Sixth Form that can be used to on the school’s network.</w:t>
       </w:r>
       <w:r>
         <w:t xml:space="preserve"> The aim of my project is to create a chat system </w:t>
@@ -320,15 +332,7 @@
       </w:pPr>
       <w:r>
         <w:lastRenderedPageBreak/>
-        <w:t xml:space="preserve">WhatsApp also provides </w:t>
-      </w:r>
-      <w:proofErr w:type="gramStart"/>
-      <w:r>
-        <w:t>several</w:t>
-      </w:r>
-      <w:proofErr w:type="gramEnd"/>
-      <w:r>
-        <w:t xml:space="preserve"> privacy settings</w:t>
+        <w:t>WhatsApp also provides several privacy settings</w:t>
       </w:r>
       <w:r>
         <w:t xml:space="preserve"> giving users the ability to restrict</w:t>
@@ -449,15 +453,7 @@
         </w:numPr>
       </w:pPr>
       <w:r>
-        <w:t xml:space="preserve">Registration requires a smartphone or one of </w:t>
-      </w:r>
-      <w:proofErr w:type="gramStart"/>
-      <w:r>
-        <w:t>a few</w:t>
-      </w:r>
-      <w:proofErr w:type="gramEnd"/>
-      <w:r>
-        <w:t xml:space="preserve"> NFTs issued in December 2022.</w:t>
+        <w:t>Registration requires a smartphone or one of a few NFTs issued in December 2022.</w:t>
       </w:r>
     </w:p>
     <w:p>
@@ -480,13 +476,8 @@
           <w:numId w:val="23"/>
         </w:numPr>
       </w:pPr>
-      <w:proofErr w:type="gramStart"/>
-      <w:r>
-        <w:t>A single group</w:t>
-      </w:r>
-      <w:proofErr w:type="gramEnd"/>
-      <w:r>
-        <w:t xml:space="preserve"> chat can support up to 200,000 members, with </w:t>
+      <w:r>
+        <w:t xml:space="preserve">A single group chat can support up to 200,000 members, with </w:t>
       </w:r>
       <w:r>
         <w:t>similar features to WhatsApp. Group analytics provide statistics for group administrators to monitor activity and engagement.</w:t>
@@ -694,13 +685,7 @@
         <w:t xml:space="preserve"> To keep things fair, there will be no administrator functionality as one of the key principles behind this application is all students should have equal permissions</w:t>
       </w:r>
       <w:r>
-        <w:t xml:space="preserve">, although users must </w:t>
-      </w:r>
-      <w:r>
-        <w:t xml:space="preserve">first </w:t>
-      </w:r>
-      <w:r>
-        <w:t>be invited to a chat for privacy.</w:t>
+        <w:t>, although users must first be invited to a chat for privacy.</w:t>
       </w:r>
       <w:r>
         <w:t xml:space="preserve"> This will also allow students to run chats themselves.</w:t>
@@ -754,10 +739,7 @@
         <w:pStyle w:val="Heading1"/>
       </w:pPr>
       <w:r>
-        <w:t xml:space="preserve">Final </w:t>
-      </w:r>
-      <w:r>
-        <w:t>Objective List</w:t>
+        <w:t>Final Objective List</w:t>
       </w:r>
     </w:p>
     <w:p>
@@ -913,7 +895,10 @@
         </w:numPr>
       </w:pPr>
       <w:r>
-        <w:t>There should be persistent storage of user and chat data.</w:t>
+        <w:t>There should be persistent storage of user and chat data</w:t>
+      </w:r>
+      <w:r>
+        <w:t>, in a database.</w:t>
       </w:r>
     </w:p>
     <w:p>
@@ -937,21 +922,11 @@
         <w:t>Given the ubiquity of modern smartphones among teenagers, I first considered a mobile app. However</w:t>
       </w:r>
       <w:r>
-        <w:t xml:space="preserve">, not everyone is able to download the certificate necessary to connect to the school’s internet, meaning </w:t>
-      </w:r>
-      <w:proofErr w:type="gramStart"/>
-      <w:r>
-        <w:t>many</w:t>
-      </w:r>
-      <w:proofErr w:type="gramEnd"/>
-      <w:r>
-        <w:t xml:space="preserve"> are dependent on mobile data for an Internet connection within school. However, there are </w:t>
-      </w:r>
-      <w:proofErr w:type="gramStart"/>
+        <w:t xml:space="preserve">, not everyone is able to download the certificate necessary to connect to the school’s internet, meaning many are dependent on mobile data for an Internet connection within school. However, there are </w:t>
+      </w:r>
       <w:r>
         <w:t>several</w:t>
       </w:r>
-      <w:proofErr w:type="gramEnd"/>
       <w:r>
         <w:t xml:space="preserve"> </w:t>
       </w:r>
@@ -1010,15 +985,7 @@
         <w:t>The server</w:t>
       </w:r>
       <w:r>
-        <w:t xml:space="preserve">’s static IP address could then be </w:t>
-      </w:r>
-      <w:proofErr w:type="gramStart"/>
-      <w:r>
-        <w:t>regularly changed</w:t>
-      </w:r>
-      <w:proofErr w:type="gramEnd"/>
-      <w:r>
-        <w:t xml:space="preserve"> to get around the school’s internet filtering system.</w:t>
+        <w:t>’s static IP address could then be regularly changed to get around the school’s internet filtering system.</w:t>
       </w:r>
     </w:p>
     <w:p>
@@ -1085,52 +1052,36 @@
         <w:t xml:space="preserve"> are Flask and Django. </w:t>
       </w:r>
       <w:r>
-        <w:t xml:space="preserve">While I have </w:t>
+        <w:t xml:space="preserve">While I have some experience with Django, although its ‘batteries-included’ approach to web development </w:t>
+      </w:r>
+      <w:r>
+        <w:t xml:space="preserve">means that </w:t>
+      </w:r>
+      <w:r>
+        <w:t xml:space="preserve">development is fast and easily scalable, </w:t>
+      </w:r>
+      <w:r>
+        <w:t>‘opting out’ of some of those built-in features such as the</w:t>
+      </w:r>
+      <w:r>
+        <w:t xml:space="preserve"> database object-relational mapper (ORM)</w:t>
+      </w:r>
+      <w:r>
+        <w:t xml:space="preserve"> can unnecessarily complicate your project</w:t>
+      </w:r>
+      <w:r>
+        <w:t xml:space="preserve">. In essence, the fact that Django comes with a lot of ‘built-in’ </w:t>
+      </w:r>
+      <w:r>
+        <w:t xml:space="preserve">features means that using </w:t>
       </w:r>
       <w:proofErr w:type="gramStart"/>
       <w:r>
-        <w:t>some</w:t>
+        <w:t>all of</w:t>
       </w:r>
       <w:proofErr w:type="gramEnd"/>
       <w:r>
-        <w:t xml:space="preserve"> experience with Django, although its ‘batteries-included’ approach to web development </w:t>
-      </w:r>
-      <w:r>
-        <w:t xml:space="preserve">means that </w:t>
-      </w:r>
-      <w:r>
-        <w:t xml:space="preserve">development is fast and easily scalable, </w:t>
-      </w:r>
-      <w:r>
-        <w:t>‘opting out’ of some of those built-in features such as the</w:t>
-      </w:r>
-      <w:r>
-        <w:t xml:space="preserve"> database object-relational mapper (ORM)</w:t>
-      </w:r>
-      <w:r>
-        <w:t xml:space="preserve"> can unnecessarily complicate your project</w:t>
-      </w:r>
-      <w:r>
-        <w:t xml:space="preserve">. In essence, the fact that Django comes with </w:t>
-      </w:r>
-      <w:proofErr w:type="gramStart"/>
-      <w:r>
-        <w:t>a lot of</w:t>
-      </w:r>
-      <w:proofErr w:type="gramEnd"/>
-      <w:r>
-        <w:t xml:space="preserve"> ‘built-in’ </w:t>
-      </w:r>
-      <w:r>
-        <w:t xml:space="preserve">features means that using all of these features together streamlines the development timeline. However, </w:t>
-      </w:r>
-      <w:proofErr w:type="gramStart"/>
-      <w:r>
-        <w:t>some of</w:t>
-      </w:r>
-      <w:proofErr w:type="gramEnd"/>
-      <w:r>
-        <w:t xml:space="preserve"> the features abstract much </w:t>
+        <w:t xml:space="preserve"> these features together streamlines the development timeline. However, some of the features abstract much </w:t>
       </w:r>
       <w:r>
         <w:t xml:space="preserve">of the complexity away, meaning using some features </w:t>
@@ -1215,13 +1166,7 @@
     </w:p>
     <w:p>
       <w:r>
-        <w:t>F</w:t>
-      </w:r>
-      <w:r>
-        <w:t>or persistent storage</w:t>
-      </w:r>
-      <w:r>
-        <w:t xml:space="preserve"> of </w:t>
+        <w:t xml:space="preserve">For persistent storage of </w:t>
       </w:r>
       <w:r>
         <w:t xml:space="preserve">user and chat data, I will use a </w:t>
@@ -1239,15 +1184,7 @@
         <w:t xml:space="preserve">as this </w:t>
       </w:r>
       <w:r>
-        <w:t xml:space="preserve">provides </w:t>
-      </w:r>
-      <w:proofErr w:type="gramStart"/>
-      <w:r>
-        <w:t>several</w:t>
-      </w:r>
-      <w:proofErr w:type="gramEnd"/>
-      <w:r>
-        <w:t xml:space="preserve"> advantages over a file</w:t>
+        <w:t>provides several advantages over a file</w:t>
       </w:r>
       <w:r>
         <w:t xml:space="preserve"> management</w:t>
@@ -1279,15 +1216,7 @@
         <w:t xml:space="preserve">many of the example Group A algorithms mention SQL, a SQL relational database management system </w:t>
       </w:r>
       <w:r>
-        <w:t xml:space="preserve">(RDBMS) is the obvious solution to </w:t>
-      </w:r>
-      <w:proofErr w:type="gramStart"/>
-      <w:r>
-        <w:t>handle</w:t>
-      </w:r>
-      <w:proofErr w:type="gramEnd"/>
-      <w:r>
-        <w:t xml:space="preserve"> my database needs.</w:t>
+        <w:t>(RDBMS) is the obvious solution to handle my database needs.</w:t>
       </w:r>
       <w:r>
         <w:t xml:space="preserve"> </w:t>
@@ -1332,18 +1261,15 @@
         <w:t>RDBMS.</w:t>
       </w:r>
       <w:r>
-        <w:t xml:space="preserve"> A major advantage was its small footprint – SQLite takes up </w:t>
+        <w:t xml:space="preserve"> A major advantage was its small footprint – SQLite takes up very little disk space and memory, potentially enabling me to choose cheaper hardware for the server </w:t>
       </w:r>
       <w:proofErr w:type="gramStart"/>
       <w:r>
-        <w:t>very little</w:t>
+        <w:t>later on</w:t>
       </w:r>
       <w:proofErr w:type="gramEnd"/>
       <w:r>
-        <w:t xml:space="preserve"> disk space and memory, potentially enabling me to choose cheaper hardware for the server </w:t>
-      </w:r>
-      <w:r>
-        <w:t xml:space="preserve">later on. </w:t>
+        <w:t xml:space="preserve">. </w:t>
       </w:r>
       <w:r>
         <w:t>It also requires little setup time</w:t>
@@ -1361,15 +1287,7 @@
         <w:t>limitation with SQLite is its scalabilit</w:t>
       </w:r>
       <w:r>
-        <w:t xml:space="preserve">y, and may be less suitable for applications with high concurrency and </w:t>
-      </w:r>
-      <w:proofErr w:type="gramStart"/>
-      <w:r>
-        <w:t>many</w:t>
-      </w:r>
-      <w:proofErr w:type="gramEnd"/>
-      <w:r>
-        <w:t xml:space="preserve"> users reading and writing from the database at the same time.</w:t>
+        <w:t>y, and may be less suitable for applications with high concurrency and many users reading and writing from the database at the same time.</w:t>
       </w:r>
       <w:r>
         <w:t xml:space="preserve"> Another issue is that SQLite lacks a built-in user authentication system</w:t>
@@ -1408,15 +1326,7 @@
         <w:t>a</w:t>
       </w:r>
       <w:r>
-        <w:t xml:space="preserve"> RDBMS that is </w:t>
-      </w:r>
-      <w:proofErr w:type="gramStart"/>
-      <w:r>
-        <w:t>very fast</w:t>
-      </w:r>
-      <w:proofErr w:type="gramEnd"/>
-      <w:r>
-        <w:t xml:space="preserve"> and scalable</w:t>
+        <w:t xml:space="preserve"> RDBMS that is very fast and scalable</w:t>
       </w:r>
       <w:r>
         <w:t xml:space="preserve">. In addition, </w:t>
@@ -1428,15 +1338,7 @@
         <w:t>supports user management for direct access to the database, making the server itself more secure</w:t>
       </w:r>
       <w:r>
-        <w:t xml:space="preserve">, while it does not take </w:t>
-      </w:r>
-      <w:proofErr w:type="gramStart"/>
-      <w:r>
-        <w:t>very long</w:t>
-      </w:r>
-      <w:proofErr w:type="gramEnd"/>
-      <w:r>
-        <w:t xml:space="preserve"> to setup (although still longer than it takes to set up SQLite).</w:t>
+        <w:t>, while it does not take very long to setup (although still longer than it takes to set up SQLite).</w:t>
       </w:r>
     </w:p>
     <w:p>
@@ -1456,15 +1358,7 @@
         <w:t xml:space="preserve">, </w:t>
       </w:r>
       <w:r>
-        <w:t xml:space="preserve">although this difference would </w:t>
-      </w:r>
-      <w:proofErr w:type="gramStart"/>
-      <w:r>
-        <w:t>largely be</w:t>
-      </w:r>
-      <w:proofErr w:type="gramEnd"/>
-      <w:r>
-        <w:t xml:space="preserve"> unnoticeable at the level of a small project such as mine. I</w:t>
+        <w:t>although this difference would largely be unnoticeable at the level of a small project such as mine. I</w:t>
       </w:r>
       <w:r>
         <w:t xml:space="preserve"> decided to use</w:t>
@@ -1506,15 +1400,7 @@
         <w:t xml:space="preserve">free </w:t>
       </w:r>
       <w:r>
-        <w:t xml:space="preserve">monthly limits on </w:t>
-      </w:r>
-      <w:proofErr w:type="gramStart"/>
-      <w:r>
-        <w:t>many</w:t>
-      </w:r>
-      <w:proofErr w:type="gramEnd"/>
-      <w:r>
-        <w:t xml:space="preserve"> services for </w:t>
+        <w:t xml:space="preserve">monthly limits on many services for </w:t>
       </w:r>
       <w:r>
         <w:t>secondary school students</w:t>
@@ -1590,7 +1476,7 @@
 </file>
 
 <file path=word/endnotes.xml><?xml version="1.0" encoding="utf-8"?>
-<w:endnotes xmlns:wpc="http://schemas.microsoft.com/office/word/2010/wordprocessingCanvas" xmlns:cx="http://schemas.microsoft.com/office/drawing/2014/chartex" xmlns:cx1="http://schemas.microsoft.com/office/drawing/2015/9/8/chartex" xmlns:cx2="http://schemas.microsoft.com/office/drawing/2015/10/21/chartex" xmlns:cx3="http://schemas.microsoft.com/office/drawing/2016/5/9/chartex" xmlns:cx4="http://schemas.microsoft.com/office/drawing/2016/5/10/chartex" xmlns:cx5="http://schemas.microsoft.com/office/drawing/2016/5/11/chartex" xmlns:cx6="http://schemas.microsoft.com/office/drawing/2016/5/12/chartex" xmlns:cx7="http://schemas.microsoft.com/office/drawing/2016/5/13/chartex" xmlns:cx8="http://schemas.microsoft.com/office/drawing/2016/5/14/chartex" xmlns:mc="http://schemas.openxmlformats.org/markup-compatibility/2006" xmlns:aink="http://schemas.microsoft.com/office/drawing/2016/ink" xmlns:am3d="http://schemas.microsoft.com/office/drawing/2017/model3d" xmlns:o="urn:schemas-microsoft-com:office:office" xmlns:oel="http://schemas.microsoft.com/office/2019/extlst" xmlns:r="http://schemas.openxmlformats.org/officeDocument/2006/relationships" xmlns:m="http://schemas.openxmlformats.org/officeDocument/2006/math" xmlns:v="urn:schemas-microsoft-com:vml" xmlns:wp14="http://schemas.microsoft.com/office/word/2010/wordprocessingDrawing" xmlns:wp="http://schemas.openxmlformats.org/drawingml/2006/wordprocessingDrawing" xmlns:w10="urn:schemas-microsoft-com:office:word" xmlns:w="http://schemas.openxmlformats.org/wordprocessingml/2006/main" xmlns:w14="http://schemas.microsoft.com/office/word/2010/wordml" xmlns:w15="http://schemas.microsoft.com/office/word/2012/wordml" xmlns:w16cex="http://schemas.microsoft.com/office/word/2018/wordml/cex" xmlns:w16cid="http://schemas.microsoft.com/office/word/2016/wordml/cid" xmlns:w16="http://schemas.microsoft.com/office/word/2018/wordml" xmlns:w16du="http://schemas.microsoft.com/office/word/2023/wordml/word16du" xmlns:w16sdtdh="http://schemas.microsoft.com/office/word/2020/wordml/sdtdatahash" xmlns:w16se="http://schemas.microsoft.com/office/word/2015/wordml/symex" xmlns:wpg="http://schemas.microsoft.com/office/word/2010/wordprocessingGroup" xmlns:wpi="http://schemas.microsoft.com/office/word/2010/wordprocessingInk" xmlns:wne="http://schemas.microsoft.com/office/word/2006/wordml" xmlns:wps="http://schemas.microsoft.com/office/word/2010/wordprocessingShape" mc:Ignorable="w14 w15 w16se w16cid w16 w16cex w16sdtdh w16du wp14">
+<w:endnotes xmlns:wpc="http://schemas.microsoft.com/office/word/2010/wordprocessingCanvas" xmlns:cx="http://schemas.microsoft.com/office/drawing/2014/chartex" xmlns:cx1="http://schemas.microsoft.com/office/drawing/2015/9/8/chartex" xmlns:cx2="http://schemas.microsoft.com/office/drawing/2015/10/21/chartex" xmlns:cx3="http://schemas.microsoft.com/office/drawing/2016/5/9/chartex" xmlns:cx4="http://schemas.microsoft.com/office/drawing/2016/5/10/chartex" xmlns:cx5="http://schemas.microsoft.com/office/drawing/2016/5/11/chartex" xmlns:cx6="http://schemas.microsoft.com/office/drawing/2016/5/12/chartex" xmlns:cx7="http://schemas.microsoft.com/office/drawing/2016/5/13/chartex" xmlns:cx8="http://schemas.microsoft.com/office/drawing/2016/5/14/chartex" xmlns:mc="http://schemas.openxmlformats.org/markup-compatibility/2006" xmlns:aink="http://schemas.microsoft.com/office/drawing/2016/ink" xmlns:am3d="http://schemas.microsoft.com/office/drawing/2017/model3d" xmlns:o="urn:schemas-microsoft-com:office:office" xmlns:oel="http://schemas.microsoft.com/office/2019/extlst" xmlns:r="http://schemas.openxmlformats.org/officeDocument/2006/relationships" xmlns:m="http://schemas.openxmlformats.org/officeDocument/2006/math" xmlns:v="urn:schemas-microsoft-com:vml" xmlns:wp14="http://schemas.microsoft.com/office/word/2010/wordprocessingDrawing" xmlns:wp="http://schemas.openxmlformats.org/drawingml/2006/wordprocessingDrawing" xmlns:w10="urn:schemas-microsoft-com:office:word" xmlns:w="http://schemas.openxmlformats.org/wordprocessingml/2006/main" xmlns:w14="http://schemas.microsoft.com/office/word/2010/wordml" xmlns:w15="http://schemas.microsoft.com/office/word/2012/wordml" xmlns:w16cex="http://schemas.microsoft.com/office/word/2018/wordml/cex" xmlns:w16cid="http://schemas.microsoft.com/office/word/2016/wordml/cid" xmlns:w16="http://schemas.microsoft.com/office/word/2018/wordml" xmlns:w16du="http://schemas.microsoft.com/office/word/2023/wordml/word16du" xmlns:w16sdtdh="http://schemas.microsoft.com/office/word/2020/wordml/sdtdatahash" xmlns:w16sdtfl="http://schemas.microsoft.com/office/word/2024/wordml/sdtformatlock" xmlns:w16se="http://schemas.microsoft.com/office/word/2015/wordml/symex" xmlns:wpg="http://schemas.microsoft.com/office/word/2010/wordprocessingGroup" xmlns:wpi="http://schemas.microsoft.com/office/word/2010/wordprocessingInk" xmlns:wne="http://schemas.microsoft.com/office/word/2006/wordml" xmlns:wps="http://schemas.microsoft.com/office/word/2010/wordprocessingShape" mc:Ignorable="w14 w15 w16se w16cid w16 w16cex w16sdtdh w16sdtfl w16du wp14">
   <w:endnote w:type="separator" w:id="-1">
     <w:p>
       <w:pPr>
@@ -1615,7 +1501,7 @@
 </file>
 
 <file path=word/footer1.xml><?xml version="1.0" encoding="utf-8"?>
-<w:ftr xmlns:wpc="http://schemas.microsoft.com/office/word/2010/wordprocessingCanvas" xmlns:cx="http://schemas.microsoft.com/office/drawing/2014/chartex" xmlns:cx1="http://schemas.microsoft.com/office/drawing/2015/9/8/chartex" xmlns:cx2="http://schemas.microsoft.com/office/drawing/2015/10/21/chartex" xmlns:cx3="http://schemas.microsoft.com/office/drawing/2016/5/9/chartex" xmlns:cx4="http://schemas.microsoft.com/office/drawing/2016/5/10/chartex" xmlns:cx5="http://schemas.microsoft.com/office/drawing/2016/5/11/chartex" xmlns:cx6="http://schemas.microsoft.com/office/drawing/2016/5/12/chartex" xmlns:cx7="http://schemas.microsoft.com/office/drawing/2016/5/13/chartex" xmlns:cx8="http://schemas.microsoft.com/office/drawing/2016/5/14/chartex" xmlns:mc="http://schemas.openxmlformats.org/markup-compatibility/2006" xmlns:aink="http://schemas.microsoft.com/office/drawing/2016/ink" xmlns:am3d="http://schemas.microsoft.com/office/drawing/2017/model3d" xmlns:o="urn:schemas-microsoft-com:office:office" xmlns:oel="http://schemas.microsoft.com/office/2019/extlst" xmlns:r="http://schemas.openxmlformats.org/officeDocument/2006/relationships" xmlns:m="http://schemas.openxmlformats.org/officeDocument/2006/math" xmlns:v="urn:schemas-microsoft-com:vml" xmlns:wp14="http://schemas.microsoft.com/office/word/2010/wordprocessingDrawing" xmlns:wp="http://schemas.openxmlformats.org/drawingml/2006/wordprocessingDrawing" xmlns:w10="urn:schemas-microsoft-com:office:word" xmlns:w="http://schemas.openxmlformats.org/wordprocessingml/2006/main" xmlns:w14="http://schemas.microsoft.com/office/word/2010/wordml" xmlns:w15="http://schemas.microsoft.com/office/word/2012/wordml" xmlns:w16cex="http://schemas.microsoft.com/office/word/2018/wordml/cex" xmlns:w16cid="http://schemas.microsoft.com/office/word/2016/wordml/cid" xmlns:w16="http://schemas.microsoft.com/office/word/2018/wordml" xmlns:w16du="http://schemas.microsoft.com/office/word/2023/wordml/word16du" xmlns:w16sdtdh="http://schemas.microsoft.com/office/word/2020/wordml/sdtdatahash" xmlns:w16se="http://schemas.microsoft.com/office/word/2015/wordml/symex" xmlns:wpg="http://schemas.microsoft.com/office/word/2010/wordprocessingGroup" xmlns:wpi="http://schemas.microsoft.com/office/word/2010/wordprocessingInk" xmlns:wne="http://schemas.microsoft.com/office/word/2006/wordml" xmlns:wps="http://schemas.microsoft.com/office/word/2010/wordprocessingShape" mc:Ignorable="w14 w15 w16se w16cid w16 w16cex w16sdtdh w16du wp14">
+<w:ftr xmlns:wpc="http://schemas.microsoft.com/office/word/2010/wordprocessingCanvas" xmlns:cx="http://schemas.microsoft.com/office/drawing/2014/chartex" xmlns:cx1="http://schemas.microsoft.com/office/drawing/2015/9/8/chartex" xmlns:cx2="http://schemas.microsoft.com/office/drawing/2015/10/21/chartex" xmlns:cx3="http://schemas.microsoft.com/office/drawing/2016/5/9/chartex" xmlns:cx4="http://schemas.microsoft.com/office/drawing/2016/5/10/chartex" xmlns:cx5="http://schemas.microsoft.com/office/drawing/2016/5/11/chartex" xmlns:cx6="http://schemas.microsoft.com/office/drawing/2016/5/12/chartex" xmlns:cx7="http://schemas.microsoft.com/office/drawing/2016/5/13/chartex" xmlns:cx8="http://schemas.microsoft.com/office/drawing/2016/5/14/chartex" xmlns:mc="http://schemas.openxmlformats.org/markup-compatibility/2006" xmlns:aink="http://schemas.microsoft.com/office/drawing/2016/ink" xmlns:am3d="http://schemas.microsoft.com/office/drawing/2017/model3d" xmlns:o="urn:schemas-microsoft-com:office:office" xmlns:oel="http://schemas.microsoft.com/office/2019/extlst" xmlns:r="http://schemas.openxmlformats.org/officeDocument/2006/relationships" xmlns:m="http://schemas.openxmlformats.org/officeDocument/2006/math" xmlns:v="urn:schemas-microsoft-com:vml" xmlns:wp14="http://schemas.microsoft.com/office/word/2010/wordprocessingDrawing" xmlns:wp="http://schemas.openxmlformats.org/drawingml/2006/wordprocessingDrawing" xmlns:w10="urn:schemas-microsoft-com:office:word" xmlns:w="http://schemas.openxmlformats.org/wordprocessingml/2006/main" xmlns:w14="http://schemas.microsoft.com/office/word/2010/wordml" xmlns:w15="http://schemas.microsoft.com/office/word/2012/wordml" xmlns:w16cex="http://schemas.microsoft.com/office/word/2018/wordml/cex" xmlns:w16cid="http://schemas.microsoft.com/office/word/2016/wordml/cid" xmlns:w16="http://schemas.microsoft.com/office/word/2018/wordml" xmlns:w16du="http://schemas.microsoft.com/office/word/2023/wordml/word16du" xmlns:w16sdtdh="http://schemas.microsoft.com/office/word/2020/wordml/sdtdatahash" xmlns:w16sdtfl="http://schemas.microsoft.com/office/word/2024/wordml/sdtformatlock" xmlns:w16se="http://schemas.microsoft.com/office/word/2015/wordml/symex" xmlns:wpg="http://schemas.microsoft.com/office/word/2010/wordprocessingGroup" xmlns:wpi="http://schemas.microsoft.com/office/word/2010/wordprocessingInk" xmlns:wne="http://schemas.microsoft.com/office/word/2006/wordml" xmlns:wps="http://schemas.microsoft.com/office/word/2010/wordprocessingShape" mc:Ignorable="w14 w15 w16se w16cid w16 w16cex w16sdtdh w16sdtfl w16du wp14">
   <w:p>
     <w:pPr>
       <w:pStyle w:val="Footer"/>
@@ -1675,7 +1561,7 @@
 </file>
 
 <file path=word/footnotes.xml><?xml version="1.0" encoding="utf-8"?>
-<w:footnotes xmlns:wpc="http://schemas.microsoft.com/office/word/2010/wordprocessingCanvas" xmlns:cx="http://schemas.microsoft.com/office/drawing/2014/chartex" xmlns:cx1="http://schemas.microsoft.com/office/drawing/2015/9/8/chartex" xmlns:cx2="http://schemas.microsoft.com/office/drawing/2015/10/21/chartex" xmlns:cx3="http://schemas.microsoft.com/office/drawing/2016/5/9/chartex" xmlns:cx4="http://schemas.microsoft.com/office/drawing/2016/5/10/chartex" xmlns:cx5="http://schemas.microsoft.com/office/drawing/2016/5/11/chartex" xmlns:cx6="http://schemas.microsoft.com/office/drawing/2016/5/12/chartex" xmlns:cx7="http://schemas.microsoft.com/office/drawing/2016/5/13/chartex" xmlns:cx8="http://schemas.microsoft.com/office/drawing/2016/5/14/chartex" xmlns:mc="http://schemas.openxmlformats.org/markup-compatibility/2006" xmlns:aink="http://schemas.microsoft.com/office/drawing/2016/ink" xmlns:am3d="http://schemas.microsoft.com/office/drawing/2017/model3d" xmlns:o="urn:schemas-microsoft-com:office:office" xmlns:oel="http://schemas.microsoft.com/office/2019/extlst" xmlns:r="http://schemas.openxmlformats.org/officeDocument/2006/relationships" xmlns:m="http://schemas.openxmlformats.org/officeDocument/2006/math" xmlns:v="urn:schemas-microsoft-com:vml" xmlns:wp14="http://schemas.microsoft.com/office/word/2010/wordprocessingDrawing" xmlns:wp="http://schemas.openxmlformats.org/drawingml/2006/wordprocessingDrawing" xmlns:w10="urn:schemas-microsoft-com:office:word" xmlns:w="http://schemas.openxmlformats.org/wordprocessingml/2006/main" xmlns:w14="http://schemas.microsoft.com/office/word/2010/wordml" xmlns:w15="http://schemas.microsoft.com/office/word/2012/wordml" xmlns:w16cex="http://schemas.microsoft.com/office/word/2018/wordml/cex" xmlns:w16cid="http://schemas.microsoft.com/office/word/2016/wordml/cid" xmlns:w16="http://schemas.microsoft.com/office/word/2018/wordml" xmlns:w16du="http://schemas.microsoft.com/office/word/2023/wordml/word16du" xmlns:w16sdtdh="http://schemas.microsoft.com/office/word/2020/wordml/sdtdatahash" xmlns:w16se="http://schemas.microsoft.com/office/word/2015/wordml/symex" xmlns:wpg="http://schemas.microsoft.com/office/word/2010/wordprocessingGroup" xmlns:wpi="http://schemas.microsoft.com/office/word/2010/wordprocessingInk" xmlns:wne="http://schemas.microsoft.com/office/word/2006/wordml" xmlns:wps="http://schemas.microsoft.com/office/word/2010/wordprocessingShape" mc:Ignorable="w14 w15 w16se w16cid w16 w16cex w16sdtdh w16du wp14">
+<w:footnotes xmlns:wpc="http://schemas.microsoft.com/office/word/2010/wordprocessingCanvas" xmlns:cx="http://schemas.microsoft.com/office/drawing/2014/chartex" xmlns:cx1="http://schemas.microsoft.com/office/drawing/2015/9/8/chartex" xmlns:cx2="http://schemas.microsoft.com/office/drawing/2015/10/21/chartex" xmlns:cx3="http://schemas.microsoft.com/office/drawing/2016/5/9/chartex" xmlns:cx4="http://schemas.microsoft.com/office/drawing/2016/5/10/chartex" xmlns:cx5="http://schemas.microsoft.com/office/drawing/2016/5/11/chartex" xmlns:cx6="http://schemas.microsoft.com/office/drawing/2016/5/12/chartex" xmlns:cx7="http://schemas.microsoft.com/office/drawing/2016/5/13/chartex" xmlns:cx8="http://schemas.microsoft.com/office/drawing/2016/5/14/chartex" xmlns:mc="http://schemas.openxmlformats.org/markup-compatibility/2006" xmlns:aink="http://schemas.microsoft.com/office/drawing/2016/ink" xmlns:am3d="http://schemas.microsoft.com/office/drawing/2017/model3d" xmlns:o="urn:schemas-microsoft-com:office:office" xmlns:oel="http://schemas.microsoft.com/office/2019/extlst" xmlns:r="http://schemas.openxmlformats.org/officeDocument/2006/relationships" xmlns:m="http://schemas.openxmlformats.org/officeDocument/2006/math" xmlns:v="urn:schemas-microsoft-com:vml" xmlns:wp14="http://schemas.microsoft.com/office/word/2010/wordprocessingDrawing" xmlns:wp="http://schemas.openxmlformats.org/drawingml/2006/wordprocessingDrawing" xmlns:w10="urn:schemas-microsoft-com:office:word" xmlns:w="http://schemas.openxmlformats.org/wordprocessingml/2006/main" xmlns:w14="http://schemas.microsoft.com/office/word/2010/wordml" xmlns:w15="http://schemas.microsoft.com/office/word/2012/wordml" xmlns:w16cex="http://schemas.microsoft.com/office/word/2018/wordml/cex" xmlns:w16cid="http://schemas.microsoft.com/office/word/2016/wordml/cid" xmlns:w16="http://schemas.microsoft.com/office/word/2018/wordml" xmlns:w16du="http://schemas.microsoft.com/office/word/2023/wordml/word16du" xmlns:w16sdtdh="http://schemas.microsoft.com/office/word/2020/wordml/sdtdatahash" xmlns:w16sdtfl="http://schemas.microsoft.com/office/word/2024/wordml/sdtformatlock" xmlns:w16se="http://schemas.microsoft.com/office/word/2015/wordml/symex" xmlns:wpg="http://schemas.microsoft.com/office/word/2010/wordprocessingGroup" xmlns:wpi="http://schemas.microsoft.com/office/word/2010/wordprocessingInk" xmlns:wne="http://schemas.microsoft.com/office/word/2006/wordml" xmlns:wps="http://schemas.microsoft.com/office/word/2010/wordprocessingShape" mc:Ignorable="w14 w15 w16se w16cid w16 w16cex w16sdtdh w16sdtfl w16du wp14">
   <w:footnote w:type="separator" w:id="-1">
     <w:p>
       <w:pPr>
@@ -1700,7 +1586,7 @@
 </file>
 
 <file path=word/header1.xml><?xml version="1.0" encoding="utf-8"?>
-<w:hdr xmlns:wpc="http://schemas.microsoft.com/office/word/2010/wordprocessingCanvas" xmlns:cx="http://schemas.microsoft.com/office/drawing/2014/chartex" xmlns:cx1="http://schemas.microsoft.com/office/drawing/2015/9/8/chartex" xmlns:cx2="http://schemas.microsoft.com/office/drawing/2015/10/21/chartex" xmlns:cx3="http://schemas.microsoft.com/office/drawing/2016/5/9/chartex" xmlns:cx4="http://schemas.microsoft.com/office/drawing/2016/5/10/chartex" xmlns:cx5="http://schemas.microsoft.com/office/drawing/2016/5/11/chartex" xmlns:cx6="http://schemas.microsoft.com/office/drawing/2016/5/12/chartex" xmlns:cx7="http://schemas.microsoft.com/office/drawing/2016/5/13/chartex" xmlns:cx8="http://schemas.microsoft.com/office/drawing/2016/5/14/chartex" xmlns:mc="http://schemas.openxmlformats.org/markup-compatibility/2006" xmlns:aink="http://schemas.microsoft.com/office/drawing/2016/ink" xmlns:am3d="http://schemas.microsoft.com/office/drawing/2017/model3d" xmlns:o="urn:schemas-microsoft-com:office:office" xmlns:oel="http://schemas.microsoft.com/office/2019/extlst" xmlns:r="http://schemas.openxmlformats.org/officeDocument/2006/relationships" xmlns:m="http://schemas.openxmlformats.org/officeDocument/2006/math" xmlns:v="urn:schemas-microsoft-com:vml" xmlns:wp14="http://schemas.microsoft.com/office/word/2010/wordprocessingDrawing" xmlns:wp="http://schemas.openxmlformats.org/drawingml/2006/wordprocessingDrawing" xmlns:w10="urn:schemas-microsoft-com:office:word" xmlns:w="http://schemas.openxmlformats.org/wordprocessingml/2006/main" xmlns:w14="http://schemas.microsoft.com/office/word/2010/wordml" xmlns:w15="http://schemas.microsoft.com/office/word/2012/wordml" xmlns:w16cex="http://schemas.microsoft.com/office/word/2018/wordml/cex" xmlns:w16cid="http://schemas.microsoft.com/office/word/2016/wordml/cid" xmlns:w16="http://schemas.microsoft.com/office/word/2018/wordml" xmlns:w16du="http://schemas.microsoft.com/office/word/2023/wordml/word16du" xmlns:w16sdtdh="http://schemas.microsoft.com/office/word/2020/wordml/sdtdatahash" xmlns:w16se="http://schemas.microsoft.com/office/word/2015/wordml/symex" xmlns:wpg="http://schemas.microsoft.com/office/word/2010/wordprocessingGroup" xmlns:wpi="http://schemas.microsoft.com/office/word/2010/wordprocessingInk" xmlns:wne="http://schemas.microsoft.com/office/word/2006/wordml" xmlns:wps="http://schemas.microsoft.com/office/word/2010/wordprocessingShape" mc:Ignorable="w14 w15 w16se w16cid w16 w16cex w16sdtdh w16du wp14">
+<w:hdr xmlns:wpc="http://schemas.microsoft.com/office/word/2010/wordprocessingCanvas" xmlns:cx="http://schemas.microsoft.com/office/drawing/2014/chartex" xmlns:cx1="http://schemas.microsoft.com/office/drawing/2015/9/8/chartex" xmlns:cx2="http://schemas.microsoft.com/office/drawing/2015/10/21/chartex" xmlns:cx3="http://schemas.microsoft.com/office/drawing/2016/5/9/chartex" xmlns:cx4="http://schemas.microsoft.com/office/drawing/2016/5/10/chartex" xmlns:cx5="http://schemas.microsoft.com/office/drawing/2016/5/11/chartex" xmlns:cx6="http://schemas.microsoft.com/office/drawing/2016/5/12/chartex" xmlns:cx7="http://schemas.microsoft.com/office/drawing/2016/5/13/chartex" xmlns:cx8="http://schemas.microsoft.com/office/drawing/2016/5/14/chartex" xmlns:mc="http://schemas.openxmlformats.org/markup-compatibility/2006" xmlns:aink="http://schemas.microsoft.com/office/drawing/2016/ink" xmlns:am3d="http://schemas.microsoft.com/office/drawing/2017/model3d" xmlns:o="urn:schemas-microsoft-com:office:office" xmlns:oel="http://schemas.microsoft.com/office/2019/extlst" xmlns:r="http://schemas.openxmlformats.org/officeDocument/2006/relationships" xmlns:m="http://schemas.openxmlformats.org/officeDocument/2006/math" xmlns:v="urn:schemas-microsoft-com:vml" xmlns:wp14="http://schemas.microsoft.com/office/word/2010/wordprocessingDrawing" xmlns:wp="http://schemas.openxmlformats.org/drawingml/2006/wordprocessingDrawing" xmlns:w10="urn:schemas-microsoft-com:office:word" xmlns:w="http://schemas.openxmlformats.org/wordprocessingml/2006/main" xmlns:w14="http://schemas.microsoft.com/office/word/2010/wordml" xmlns:w15="http://schemas.microsoft.com/office/word/2012/wordml" xmlns:w16cex="http://schemas.microsoft.com/office/word/2018/wordml/cex" xmlns:w16cid="http://schemas.microsoft.com/office/word/2016/wordml/cid" xmlns:w16="http://schemas.microsoft.com/office/word/2018/wordml" xmlns:w16du="http://schemas.microsoft.com/office/word/2023/wordml/word16du" xmlns:w16sdtdh="http://schemas.microsoft.com/office/word/2020/wordml/sdtdatahash" xmlns:w16sdtfl="http://schemas.microsoft.com/office/word/2024/wordml/sdtformatlock" xmlns:w16se="http://schemas.microsoft.com/office/word/2015/wordml/symex" xmlns:wpg="http://schemas.microsoft.com/office/word/2010/wordprocessingGroup" xmlns:wpi="http://schemas.microsoft.com/office/word/2010/wordprocessingInk" xmlns:wne="http://schemas.microsoft.com/office/word/2006/wordml" xmlns:wps="http://schemas.microsoft.com/office/word/2010/wordprocessingShape" mc:Ignorable="w14 w15 w16se w16cid w16 w16cex w16sdtdh w16sdtfl w16du wp14">
   <w:p>
     <w:pPr>
       <w:pStyle w:val="Header"/>
@@ -1747,7 +1633,7 @@
 </file>
 
 <file path=word/numbering.xml><?xml version="1.0" encoding="utf-8"?>
-<w:numbering xmlns:wpc="http://schemas.microsoft.com/office/word/2010/wordprocessingCanvas" xmlns:cx="http://schemas.microsoft.com/office/drawing/2014/chartex" xmlns:cx1="http://schemas.microsoft.com/office/drawing/2015/9/8/chartex" xmlns:cx2="http://schemas.microsoft.com/office/drawing/2015/10/21/chartex" xmlns:cx3="http://schemas.microsoft.com/office/drawing/2016/5/9/chartex" xmlns:cx4="http://schemas.microsoft.com/office/drawing/2016/5/10/chartex" xmlns:cx5="http://schemas.microsoft.com/office/drawing/2016/5/11/chartex" xmlns:cx6="http://schemas.microsoft.com/office/drawing/2016/5/12/chartex" xmlns:cx7="http://schemas.microsoft.com/office/drawing/2016/5/13/chartex" xmlns:cx8="http://schemas.microsoft.com/office/drawing/2016/5/14/chartex" xmlns:mc="http://schemas.openxmlformats.org/markup-compatibility/2006" xmlns:aink="http://schemas.microsoft.com/office/drawing/2016/ink" xmlns:am3d="http://schemas.microsoft.com/office/drawing/2017/model3d" xmlns:o="urn:schemas-microsoft-com:office:office" xmlns:oel="http://schemas.microsoft.com/office/2019/extlst" xmlns:r="http://schemas.openxmlformats.org/officeDocument/2006/relationships" xmlns:m="http://schemas.openxmlformats.org/officeDocument/2006/math" xmlns:v="urn:schemas-microsoft-com:vml" xmlns:wp14="http://schemas.microsoft.com/office/word/2010/wordprocessingDrawing" xmlns:wp="http://schemas.openxmlformats.org/drawingml/2006/wordprocessingDrawing" xmlns:w10="urn:schemas-microsoft-com:office:word" xmlns:w="http://schemas.openxmlformats.org/wordprocessingml/2006/main" xmlns:w14="http://schemas.microsoft.com/office/word/2010/wordml" xmlns:w15="http://schemas.microsoft.com/office/word/2012/wordml" xmlns:w16cex="http://schemas.microsoft.com/office/word/2018/wordml/cex" xmlns:w16cid="http://schemas.microsoft.com/office/word/2016/wordml/cid" xmlns:w16="http://schemas.microsoft.com/office/word/2018/wordml" xmlns:w16du="http://schemas.microsoft.com/office/word/2023/wordml/word16du" xmlns:w16sdtdh="http://schemas.microsoft.com/office/word/2020/wordml/sdtdatahash" xmlns:w16se="http://schemas.microsoft.com/office/word/2015/wordml/symex" xmlns:wpg="http://schemas.microsoft.com/office/word/2010/wordprocessingGroup" xmlns:wpi="http://schemas.microsoft.com/office/word/2010/wordprocessingInk" xmlns:wne="http://schemas.microsoft.com/office/word/2006/wordml" xmlns:wps="http://schemas.microsoft.com/office/word/2010/wordprocessingShape" mc:Ignorable="w14 w15 w16se w16cid w16 w16cex w16sdtdh w16du wp14">
+<w:numbering xmlns:wpc="http://schemas.microsoft.com/office/word/2010/wordprocessingCanvas" xmlns:cx="http://schemas.microsoft.com/office/drawing/2014/chartex" xmlns:cx1="http://schemas.microsoft.com/office/drawing/2015/9/8/chartex" xmlns:cx2="http://schemas.microsoft.com/office/drawing/2015/10/21/chartex" xmlns:cx3="http://schemas.microsoft.com/office/drawing/2016/5/9/chartex" xmlns:cx4="http://schemas.microsoft.com/office/drawing/2016/5/10/chartex" xmlns:cx5="http://schemas.microsoft.com/office/drawing/2016/5/11/chartex" xmlns:cx6="http://schemas.microsoft.com/office/drawing/2016/5/12/chartex" xmlns:cx7="http://schemas.microsoft.com/office/drawing/2016/5/13/chartex" xmlns:cx8="http://schemas.microsoft.com/office/drawing/2016/5/14/chartex" xmlns:mc="http://schemas.openxmlformats.org/markup-compatibility/2006" xmlns:aink="http://schemas.microsoft.com/office/drawing/2016/ink" xmlns:am3d="http://schemas.microsoft.com/office/drawing/2017/model3d" xmlns:o="urn:schemas-microsoft-com:office:office" xmlns:oel="http://schemas.microsoft.com/office/2019/extlst" xmlns:r="http://schemas.openxmlformats.org/officeDocument/2006/relationships" xmlns:m="http://schemas.openxmlformats.org/officeDocument/2006/math" xmlns:v="urn:schemas-microsoft-com:vml" xmlns:wp14="http://schemas.microsoft.com/office/word/2010/wordprocessingDrawing" xmlns:wp="http://schemas.openxmlformats.org/drawingml/2006/wordprocessingDrawing" xmlns:w10="urn:schemas-microsoft-com:office:word" xmlns:w="http://schemas.openxmlformats.org/wordprocessingml/2006/main" xmlns:w14="http://schemas.microsoft.com/office/word/2010/wordml" xmlns:w15="http://schemas.microsoft.com/office/word/2012/wordml" xmlns:w16cex="http://schemas.microsoft.com/office/word/2018/wordml/cex" xmlns:w16cid="http://schemas.microsoft.com/office/word/2016/wordml/cid" xmlns:w16="http://schemas.microsoft.com/office/word/2018/wordml" xmlns:w16du="http://schemas.microsoft.com/office/word/2023/wordml/word16du" xmlns:w16sdtdh="http://schemas.microsoft.com/office/word/2020/wordml/sdtdatahash" xmlns:w16sdtfl="http://schemas.microsoft.com/office/word/2024/wordml/sdtformatlock" xmlns:w16se="http://schemas.microsoft.com/office/word/2015/wordml/symex" xmlns:wpg="http://schemas.microsoft.com/office/word/2010/wordprocessingGroup" xmlns:wpi="http://schemas.microsoft.com/office/word/2010/wordprocessingInk" xmlns:wne="http://schemas.microsoft.com/office/word/2006/wordml" xmlns:wps="http://schemas.microsoft.com/office/word/2010/wordprocessingShape" mc:Ignorable="w14 w15 w16se w16cid w16 w16cex w16sdtdh w16sdtfl w16du wp14">
   <w:abstractNum w:abstractNumId="0" w15:restartNumberingAfterBreak="0">
     <w:nsid w:val="1482775B"/>
     <w:multiLevelType w:val="multilevel"/>
@@ -2347,7 +2233,7 @@
 </file>
 
 <file path=word/styles.xml><?xml version="1.0" encoding="utf-8"?>
-<w:styles xmlns:mc="http://schemas.openxmlformats.org/markup-compatibility/2006" xmlns:r="http://schemas.openxmlformats.org/officeDocument/2006/relationships" xmlns:w="http://schemas.openxmlformats.org/wordprocessingml/2006/main" xmlns:w14="http://schemas.microsoft.com/office/word/2010/wordml" xmlns:w15="http://schemas.microsoft.com/office/word/2012/wordml" xmlns:w16cex="http://schemas.microsoft.com/office/word/2018/wordml/cex" xmlns:w16cid="http://schemas.microsoft.com/office/word/2016/wordml/cid" xmlns:w16="http://schemas.microsoft.com/office/word/2018/wordml" xmlns:w16du="http://schemas.microsoft.com/office/word/2023/wordml/word16du" xmlns:w16sdtdh="http://schemas.microsoft.com/office/word/2020/wordml/sdtdatahash" xmlns:w16se="http://schemas.microsoft.com/office/word/2015/wordml/symex" mc:Ignorable="w14 w15 w16se w16cid w16 w16cex w16sdtdh w16du">
+<w:styles xmlns:mc="http://schemas.openxmlformats.org/markup-compatibility/2006" xmlns:r="http://schemas.openxmlformats.org/officeDocument/2006/relationships" xmlns:w="http://schemas.openxmlformats.org/wordprocessingml/2006/main" xmlns:w14="http://schemas.microsoft.com/office/word/2010/wordml" xmlns:w15="http://schemas.microsoft.com/office/word/2012/wordml" xmlns:w16cex="http://schemas.microsoft.com/office/word/2018/wordml/cex" xmlns:w16cid="http://schemas.microsoft.com/office/word/2016/wordml/cid" xmlns:w16="http://schemas.microsoft.com/office/word/2018/wordml" xmlns:w16du="http://schemas.microsoft.com/office/word/2023/wordml/word16du" xmlns:w16sdtdh="http://schemas.microsoft.com/office/word/2020/wordml/sdtdatahash" xmlns:w16sdtfl="http://schemas.microsoft.com/office/word/2024/wordml/sdtformatlock" xmlns:w16se="http://schemas.microsoft.com/office/word/2015/wordml/symex" mc:Ignorable="w14 w15 w16se w16cid w16 w16cex w16sdtdh w16sdtfl w16du">
   <w:docDefaults>
     <w:rPrDefault>
       <w:rPr>
@@ -3492,7 +3378,7 @@
 </file>
 
 <file path=word/glossary/document.xml><?xml version="1.0" encoding="utf-8"?>
-<w:glossaryDocument xmlns:wpc="http://schemas.microsoft.com/office/word/2010/wordprocessingCanvas" xmlns:cx="http://schemas.microsoft.com/office/drawing/2014/chartex" xmlns:cx1="http://schemas.microsoft.com/office/drawing/2015/9/8/chartex" xmlns:cx2="http://schemas.microsoft.com/office/drawing/2015/10/21/chartex" xmlns:cx3="http://schemas.microsoft.com/office/drawing/2016/5/9/chartex" xmlns:cx4="http://schemas.microsoft.com/office/drawing/2016/5/10/chartex" xmlns:cx5="http://schemas.microsoft.com/office/drawing/2016/5/11/chartex" xmlns:cx6="http://schemas.microsoft.com/office/drawing/2016/5/12/chartex" xmlns:cx7="http://schemas.microsoft.com/office/drawing/2016/5/13/chartex" xmlns:cx8="http://schemas.microsoft.com/office/drawing/2016/5/14/chartex" xmlns:mc="http://schemas.openxmlformats.org/markup-compatibility/2006" xmlns:aink="http://schemas.microsoft.com/office/drawing/2016/ink" xmlns:am3d="http://schemas.microsoft.com/office/drawing/2017/model3d" xmlns:o="urn:schemas-microsoft-com:office:office" xmlns:oel="http://schemas.microsoft.com/office/2019/extlst" xmlns:r="http://schemas.openxmlformats.org/officeDocument/2006/relationships" xmlns:m="http://schemas.openxmlformats.org/officeDocument/2006/math" xmlns:v="urn:schemas-microsoft-com:vml" xmlns:wp14="http://schemas.microsoft.com/office/word/2010/wordprocessingDrawing" xmlns:wp="http://schemas.openxmlformats.org/drawingml/2006/wordprocessingDrawing" xmlns:w10="urn:schemas-microsoft-com:office:word" xmlns:w="http://schemas.openxmlformats.org/wordprocessingml/2006/main" xmlns:w14="http://schemas.microsoft.com/office/word/2010/wordml" xmlns:w15="http://schemas.microsoft.com/office/word/2012/wordml" xmlns:w16cex="http://schemas.microsoft.com/office/word/2018/wordml/cex" xmlns:w16cid="http://schemas.microsoft.com/office/word/2016/wordml/cid" xmlns:w16="http://schemas.microsoft.com/office/word/2018/wordml" xmlns:w16du="http://schemas.microsoft.com/office/word/2023/wordml/word16du" xmlns:w16sdtdh="http://schemas.microsoft.com/office/word/2020/wordml/sdtdatahash" xmlns:w16se="http://schemas.microsoft.com/office/word/2015/wordml/symex" xmlns:wpg="http://schemas.microsoft.com/office/word/2010/wordprocessingGroup" xmlns:wpi="http://schemas.microsoft.com/office/word/2010/wordprocessingInk" xmlns:wne="http://schemas.microsoft.com/office/word/2006/wordml" xmlns:wps="http://schemas.microsoft.com/office/word/2010/wordprocessingShape" mc:Ignorable="w14 w15 w16se w16cid w16 w16cex w16sdtdh w16du wp14">
+<w:glossaryDocument xmlns:wpc="http://schemas.microsoft.com/office/word/2010/wordprocessingCanvas" xmlns:cx="http://schemas.microsoft.com/office/drawing/2014/chartex" xmlns:cx1="http://schemas.microsoft.com/office/drawing/2015/9/8/chartex" xmlns:cx2="http://schemas.microsoft.com/office/drawing/2015/10/21/chartex" xmlns:cx3="http://schemas.microsoft.com/office/drawing/2016/5/9/chartex" xmlns:cx4="http://schemas.microsoft.com/office/drawing/2016/5/10/chartex" xmlns:cx5="http://schemas.microsoft.com/office/drawing/2016/5/11/chartex" xmlns:cx6="http://schemas.microsoft.com/office/drawing/2016/5/12/chartex" xmlns:cx7="http://schemas.microsoft.com/office/drawing/2016/5/13/chartex" xmlns:cx8="http://schemas.microsoft.com/office/drawing/2016/5/14/chartex" xmlns:mc="http://schemas.openxmlformats.org/markup-compatibility/2006" xmlns:aink="http://schemas.microsoft.com/office/drawing/2016/ink" xmlns:am3d="http://schemas.microsoft.com/office/drawing/2017/model3d" xmlns:o="urn:schemas-microsoft-com:office:office" xmlns:oel="http://schemas.microsoft.com/office/2019/extlst" xmlns:r="http://schemas.openxmlformats.org/officeDocument/2006/relationships" xmlns:m="http://schemas.openxmlformats.org/officeDocument/2006/math" xmlns:v="urn:schemas-microsoft-com:vml" xmlns:wp14="http://schemas.microsoft.com/office/word/2010/wordprocessingDrawing" xmlns:wp="http://schemas.openxmlformats.org/drawingml/2006/wordprocessingDrawing" xmlns:w10="urn:schemas-microsoft-com:office:word" xmlns:w="http://schemas.openxmlformats.org/wordprocessingml/2006/main" xmlns:w14="http://schemas.microsoft.com/office/word/2010/wordml" xmlns:w15="http://schemas.microsoft.com/office/word/2012/wordml" xmlns:w16cex="http://schemas.microsoft.com/office/word/2018/wordml/cex" xmlns:w16cid="http://schemas.microsoft.com/office/word/2016/wordml/cid" xmlns:w16="http://schemas.microsoft.com/office/word/2018/wordml" xmlns:w16du="http://schemas.microsoft.com/office/word/2023/wordml/word16du" xmlns:w16sdtdh="http://schemas.microsoft.com/office/word/2020/wordml/sdtdatahash" xmlns:w16sdtfl="http://schemas.microsoft.com/office/word/2024/wordml/sdtformatlock" xmlns:w16se="http://schemas.microsoft.com/office/word/2015/wordml/symex" xmlns:wpg="http://schemas.microsoft.com/office/word/2010/wordprocessingGroup" xmlns:wpi="http://schemas.microsoft.com/office/word/2010/wordprocessingInk" xmlns:wne="http://schemas.microsoft.com/office/word/2006/wordml" xmlns:wps="http://schemas.microsoft.com/office/word/2010/wordprocessingShape" mc:Ignorable="w14 w15 w16se w16cid w16 w16cex w16sdtdh w16sdtfl w16du wp14">
   <w:docParts>
     <w:docPart>
       <w:docPartPr>
@@ -3528,7 +3414,7 @@
 </file>
 
 <file path=word/glossary/fontTable.xml><?xml version="1.0" encoding="utf-8"?>
-<w:fonts xmlns:mc="http://schemas.openxmlformats.org/markup-compatibility/2006" xmlns:r="http://schemas.openxmlformats.org/officeDocument/2006/relationships" xmlns:w="http://schemas.openxmlformats.org/wordprocessingml/2006/main" xmlns:w14="http://schemas.microsoft.com/office/word/2010/wordml" xmlns:w15="http://schemas.microsoft.com/office/word/2012/wordml" xmlns:w16cex="http://schemas.microsoft.com/office/word/2018/wordml/cex" xmlns:w16cid="http://schemas.microsoft.com/office/word/2016/wordml/cid" xmlns:w16="http://schemas.microsoft.com/office/word/2018/wordml" xmlns:w16du="http://schemas.microsoft.com/office/word/2023/wordml/word16du" xmlns:w16sdtdh="http://schemas.microsoft.com/office/word/2020/wordml/sdtdatahash" xmlns:w16se="http://schemas.microsoft.com/office/word/2015/wordml/symex" mc:Ignorable="w14 w15 w16se w16cid w16 w16cex w16sdtdh w16du">
+<w:fonts xmlns:mc="http://schemas.openxmlformats.org/markup-compatibility/2006" xmlns:r="http://schemas.openxmlformats.org/officeDocument/2006/relationships" xmlns:w="http://schemas.openxmlformats.org/wordprocessingml/2006/main" xmlns:w14="http://schemas.microsoft.com/office/word/2010/wordml" xmlns:w15="http://schemas.microsoft.com/office/word/2012/wordml" xmlns:w16cex="http://schemas.microsoft.com/office/word/2018/wordml/cex" xmlns:w16cid="http://schemas.microsoft.com/office/word/2016/wordml/cid" xmlns:w16="http://schemas.microsoft.com/office/word/2018/wordml" xmlns:w16du="http://schemas.microsoft.com/office/word/2023/wordml/word16du" xmlns:w16sdtdh="http://schemas.microsoft.com/office/word/2020/wordml/sdtdatahash" xmlns:w16sdtfl="http://schemas.microsoft.com/office/word/2024/wordml/sdtformatlock" xmlns:w16se="http://schemas.microsoft.com/office/word/2015/wordml/symex" mc:Ignorable="w14 w15 w16se w16cid w16 w16cex w16sdtdh w16sdtfl w16du">
   <w:font w:name="Symbol">
     <w:panose1 w:val="05050102010706020507"/>
     <w:charset w:val="02"/>
@@ -3573,7 +3459,7 @@
 </file>
 
 <file path=word/glossary/settings.xml><?xml version="1.0" encoding="utf-8"?>
-<w:settings xmlns:mc="http://schemas.openxmlformats.org/markup-compatibility/2006" xmlns:o="urn:schemas-microsoft-com:office:office" xmlns:r="http://schemas.openxmlformats.org/officeDocument/2006/relationships" xmlns:m="http://schemas.openxmlformats.org/officeDocument/2006/math" xmlns:v="urn:schemas-microsoft-com:vml" xmlns:w10="urn:schemas-microsoft-com:office:word" xmlns:w="http://schemas.openxmlformats.org/wordprocessingml/2006/main" xmlns:w14="http://schemas.microsoft.com/office/word/2010/wordml" xmlns:w15="http://schemas.microsoft.com/office/word/2012/wordml" xmlns:w16cex="http://schemas.microsoft.com/office/word/2018/wordml/cex" xmlns:w16cid="http://schemas.microsoft.com/office/word/2016/wordml/cid" xmlns:w16="http://schemas.microsoft.com/office/word/2018/wordml" xmlns:w16du="http://schemas.microsoft.com/office/word/2023/wordml/word16du" xmlns:w16sdtdh="http://schemas.microsoft.com/office/word/2020/wordml/sdtdatahash" xmlns:w16se="http://schemas.microsoft.com/office/word/2015/wordml/symex" xmlns:sl="http://schemas.openxmlformats.org/schemaLibrary/2006/main" mc:Ignorable="w14 w15 w16se w16cid w16 w16cex w16sdtdh w16du">
+<w:settings xmlns:mc="http://schemas.openxmlformats.org/markup-compatibility/2006" xmlns:o="urn:schemas-microsoft-com:office:office" xmlns:r="http://schemas.openxmlformats.org/officeDocument/2006/relationships" xmlns:m="http://schemas.openxmlformats.org/officeDocument/2006/math" xmlns:v="urn:schemas-microsoft-com:vml" xmlns:w10="urn:schemas-microsoft-com:office:word" xmlns:w="http://schemas.openxmlformats.org/wordprocessingml/2006/main" xmlns:w14="http://schemas.microsoft.com/office/word/2010/wordml" xmlns:w15="http://schemas.microsoft.com/office/word/2012/wordml" xmlns:w16cex="http://schemas.microsoft.com/office/word/2018/wordml/cex" xmlns:w16cid="http://schemas.microsoft.com/office/word/2016/wordml/cid" xmlns:w16="http://schemas.microsoft.com/office/word/2018/wordml" xmlns:w16du="http://schemas.microsoft.com/office/word/2023/wordml/word16du" xmlns:w16sdtdh="http://schemas.microsoft.com/office/word/2020/wordml/sdtdatahash" xmlns:w16sdtfl="http://schemas.microsoft.com/office/word/2024/wordml/sdtformatlock" xmlns:w16se="http://schemas.microsoft.com/office/word/2015/wordml/symex" xmlns:sl="http://schemas.openxmlformats.org/schemaLibrary/2006/main" mc:Ignorable="w14 w15 w16se w16cid w16 w16cex w16sdtdh w16sdtfl w16du">
   <w:view w:val="normal"/>
   <w:defaultTabStop w:val="720"/>
   <w:characterSpacingControl w:val="doNotCompress"/>
@@ -3589,8 +3475,11 @@
   <w:rsids>
     <w:rsidRoot w:val="007C40D1"/>
     <w:rsid w:val="001935D8"/>
+    <w:rsid w:val="005645BA"/>
     <w:rsid w:val="007B2EF8"/>
     <w:rsid w:val="007C40D1"/>
+    <w:rsid w:val="00970864"/>
+    <w:rsid w:val="00CB75EF"/>
   </w:rsids>
   <m:mathPr>
     <m:mathFont m:val="Cambria Math"/>
@@ -3614,7 +3503,7 @@
 </file>
 
 <file path=word/glossary/styles.xml><?xml version="1.0" encoding="utf-8"?>
-<w:styles xmlns:mc="http://schemas.openxmlformats.org/markup-compatibility/2006" xmlns:r="http://schemas.openxmlformats.org/officeDocument/2006/relationships" xmlns:w="http://schemas.openxmlformats.org/wordprocessingml/2006/main" xmlns:w14="http://schemas.microsoft.com/office/word/2010/wordml" xmlns:w15="http://schemas.microsoft.com/office/word/2012/wordml" xmlns:w16cex="http://schemas.microsoft.com/office/word/2018/wordml/cex" xmlns:w16cid="http://schemas.microsoft.com/office/word/2016/wordml/cid" xmlns:w16="http://schemas.microsoft.com/office/word/2018/wordml" xmlns:w16du="http://schemas.microsoft.com/office/word/2023/wordml/word16du" xmlns:w16sdtdh="http://schemas.microsoft.com/office/word/2020/wordml/sdtdatahash" xmlns:w16se="http://schemas.microsoft.com/office/word/2015/wordml/symex" mc:Ignorable="w14 w15 w16se w16cid w16 w16cex w16sdtdh w16du">
+<w:styles xmlns:mc="http://schemas.openxmlformats.org/markup-compatibility/2006" xmlns:r="http://schemas.openxmlformats.org/officeDocument/2006/relationships" xmlns:w="http://schemas.openxmlformats.org/wordprocessingml/2006/main" xmlns:w14="http://schemas.microsoft.com/office/word/2010/wordml" xmlns:w15="http://schemas.microsoft.com/office/word/2012/wordml" xmlns:w16cex="http://schemas.microsoft.com/office/word/2018/wordml/cex" xmlns:w16cid="http://schemas.microsoft.com/office/word/2016/wordml/cid" xmlns:w16="http://schemas.microsoft.com/office/word/2018/wordml" xmlns:w16du="http://schemas.microsoft.com/office/word/2023/wordml/word16du" xmlns:w16sdtdh="http://schemas.microsoft.com/office/word/2020/wordml/sdtdatahash" xmlns:w16sdtfl="http://schemas.microsoft.com/office/word/2024/wordml/sdtformatlock" xmlns:w16se="http://schemas.microsoft.com/office/word/2015/wordml/symex" mc:Ignorable="w14 w15 w16se w16cid w16 w16cex w16sdtdh w16sdtfl w16du">
   <w:docDefaults>
     <w:rPrDefault>
       <w:rPr>
@@ -4049,7 +3938,7 @@
 </file>
 
 <file path=word/glossary/webSettings.xml><?xml version="1.0" encoding="utf-8"?>
-<w:webSettings xmlns:mc="http://schemas.openxmlformats.org/markup-compatibility/2006" xmlns:r="http://schemas.openxmlformats.org/officeDocument/2006/relationships" xmlns:w="http://schemas.openxmlformats.org/wordprocessingml/2006/main" xmlns:w14="http://schemas.microsoft.com/office/word/2010/wordml" xmlns:w15="http://schemas.microsoft.com/office/word/2012/wordml" xmlns:w16cex="http://schemas.microsoft.com/office/word/2018/wordml/cex" xmlns:w16cid="http://schemas.microsoft.com/office/word/2016/wordml/cid" xmlns:w16="http://schemas.microsoft.com/office/word/2018/wordml" xmlns:w16du="http://schemas.microsoft.com/office/word/2023/wordml/word16du" xmlns:w16sdtdh="http://schemas.microsoft.com/office/word/2020/wordml/sdtdatahash" xmlns:w16se="http://schemas.microsoft.com/office/word/2015/wordml/symex" mc:Ignorable="w14 w15 w16se w16cid w16 w16cex w16sdtdh w16du">
+<w:webSettings xmlns:mc="http://schemas.openxmlformats.org/markup-compatibility/2006" xmlns:r="http://schemas.openxmlformats.org/officeDocument/2006/relationships" xmlns:w="http://schemas.openxmlformats.org/wordprocessingml/2006/main" xmlns:w14="http://schemas.microsoft.com/office/word/2010/wordml" xmlns:w15="http://schemas.microsoft.com/office/word/2012/wordml" xmlns:w16cex="http://schemas.microsoft.com/office/word/2018/wordml/cex" xmlns:w16cid="http://schemas.microsoft.com/office/word/2016/wordml/cid" xmlns:w16="http://schemas.microsoft.com/office/word/2018/wordml" xmlns:w16du="http://schemas.microsoft.com/office/word/2023/wordml/word16du" xmlns:w16sdtdh="http://schemas.microsoft.com/office/word/2020/wordml/sdtdatahash" xmlns:w16sdtfl="http://schemas.microsoft.com/office/word/2024/wordml/sdtformatlock" xmlns:w16se="http://schemas.microsoft.com/office/word/2015/wordml/symex" mc:Ignorable="w14 w15 w16se w16cid w16 w16cex w16sdtdh w16sdtfl w16du">
   <w:optimizeForBrowser/>
   <w:allowPNG/>
 </w:webSettings>

</xml_diff>